<commit_message>
Update Quan ly nhap
</commit_message>
<xml_diff>
--- a/Documents/nghiep vu kho.docx
+++ b/Documents/nghiep vu kho.docx
@@ -289,6 +289,31 @@
         <w:pStyle w:val="ListParagraph"/>
         <w:numPr>
           <w:ilvl w:val="0"/>
+          <w:numId w:val="4"/>
+        </w:numPr>
+        <w:spacing w:after="200" w:line="360" w:lineRule="auto"/>
+        <w:ind w:left="709"/>
+        <w:jc w:val="both"/>
+        <w:rPr>
+          <w:rFonts w:ascii="Times New Roman" w:hAnsi="Times New Roman" w:cs="Times New Roman"/>
+          <w:sz w:val="28"/>
+          <w:szCs w:val="28"/>
+        </w:rPr>
+      </w:pPr>
+      <w:r>
+        <w:rPr>
+          <w:rFonts w:ascii="Times New Roman" w:hAnsi="Times New Roman" w:cs="Times New Roman"/>
+          <w:sz w:val="28"/>
+          <w:szCs w:val="28"/>
+        </w:rPr>
+        <w:t>Nhân viên nhấn nút Lưu và xác thực, hệ thống sẽ kiểm tra kiểm tra như lúc lưu bình thường nhưng sau đó đồng thời kiểm tra và cập nhật vật tư vào kho.</w:t>
+      </w:r>
+    </w:p>
+    <w:p>
+      <w:pPr>
+        <w:pStyle w:val="ListParagraph"/>
+        <w:numPr>
+          <w:ilvl w:val="0"/>
           <w:numId w:val="2"/>
         </w:numPr>
         <w:spacing w:after="200" w:line="360" w:lineRule="auto"/>
@@ -335,7 +360,23 @@
           <w:sz w:val="28"/>
           <w:szCs w:val="28"/>
         </w:rPr>
-        <w:t>Nhân viên có xem và thể sửa phiếu nhập do mình lập với điều kiện phiếu nhập chưa bị giám đốc khóa.</w:t>
+        <w:t>Nhân viên có xem và thể sửa phiếu nhập do mình lập với điều kiện phiếu nhập chưa</w:t>
+      </w:r>
+      <w:r>
+        <w:rPr>
+          <w:rFonts w:ascii="Times New Roman" w:hAnsi="Times New Roman" w:cs="Times New Roman"/>
+          <w:sz w:val="28"/>
+          <w:szCs w:val="28"/>
+        </w:rPr>
+        <w:t xml:space="preserve"> được nhân viên xác thực</w:t>
+      </w:r>
+      <w:r>
+        <w:rPr>
+          <w:rFonts w:ascii="Times New Roman" w:hAnsi="Times New Roman" w:cs="Times New Roman"/>
+          <w:sz w:val="28"/>
+          <w:szCs w:val="28"/>
+        </w:rPr>
+        <w:t>.</w:t>
       </w:r>
     </w:p>
     <w:p>
@@ -376,16 +417,34 @@
           <w:sz w:val="28"/>
           <w:szCs w:val="28"/>
         </w:rPr>
-        <w:t>các phiếu nhập chưa xác thự</w:t>
-      </w:r>
-      <w:r>
-        <w:rPr>
-          <w:rFonts w:ascii="Times New Roman" w:hAnsi="Times New Roman" w:cs="Times New Roman"/>
-          <w:sz w:val="28"/>
-          <w:szCs w:val="28"/>
-        </w:rPr>
-        <w:t>c và có thể xác thực các phiếu nhập.</w:t>
-      </w:r>
+        <w:t>các phiếu nhậ</w:t>
+      </w:r>
+      <w:r>
+        <w:rPr>
+          <w:rFonts w:ascii="Times New Roman" w:hAnsi="Times New Roman" w:cs="Times New Roman"/>
+          <w:sz w:val="28"/>
+          <w:szCs w:val="28"/>
+        </w:rPr>
+        <w:t xml:space="preserve">p mà nhân viên đã xác thực </w:t>
+      </w:r>
+      <w:r>
+        <w:rPr>
+          <w:rFonts w:ascii="Times New Roman" w:hAnsi="Times New Roman" w:cs="Times New Roman"/>
+          <w:sz w:val="28"/>
+          <w:szCs w:val="28"/>
+        </w:rPr>
+        <w:t>và có thể xác thực các phiếu nhậ</w:t>
+      </w:r>
+      <w:r>
+        <w:rPr>
+          <w:rFonts w:ascii="Times New Roman" w:hAnsi="Times New Roman" w:cs="Times New Roman"/>
+          <w:sz w:val="28"/>
+          <w:szCs w:val="28"/>
+        </w:rPr>
+        <w:t>p, khi xác thực sẽ cập nhật đơn giá của vật tư trong phiếu nhập chi tiết.</w:t>
+      </w:r>
+      <w:bookmarkStart w:id="0" w:name="_GoBack"/>
+      <w:bookmarkEnd w:id="0"/>
     </w:p>
     <w:p>
       <w:pPr>
@@ -449,10 +508,33 @@
           <w:sz w:val="28"/>
           <w:szCs w:val="28"/>
         </w:rPr>
-        <w:t>hập trước, sau đó kiểm tra các thông tin chi tiết phiếu nhập, thêm các chi tiết phiếu nhập mới, sửa các chi tiết phiếu nhập cũ và xóa các chi tiết phiếu nhập đã xóa khỏi danh sách.</w:t>
-      </w:r>
-      <w:bookmarkStart w:id="0" w:name="_GoBack"/>
-      <w:bookmarkEnd w:id="0"/>
+        <w:t xml:space="preserve">hập trước, sau đó kiểm tra các thông tin chi tiết phiếu nhập, thêm </w:t>
+      </w:r>
+      <w:r>
+        <w:rPr>
+          <w:rFonts w:ascii="Times New Roman" w:hAnsi="Times New Roman" w:cs="Times New Roman"/>
+          <w:sz w:val="28"/>
+          <w:szCs w:val="28"/>
+        </w:rPr>
+        <w:lastRenderedPageBreak/>
+        <w:t>các chi tiết phiếu nhập mới, sửa các chi tiết phiếu nhập cũ và xóa các chi tiết phiếu nhập đã xóa khỏi danh sách</w:t>
+      </w:r>
+      <w:r>
+        <w:rPr>
+          <w:rFonts w:ascii="Times New Roman" w:hAnsi="Times New Roman" w:cs="Times New Roman"/>
+          <w:sz w:val="28"/>
+          <w:szCs w:val="28"/>
+        </w:rPr>
+        <w:t xml:space="preserve"> (2 cách lưu như phần tạo phiếu)</w:t>
+      </w:r>
+      <w:r>
+        <w:rPr>
+          <w:rFonts w:ascii="Times New Roman" w:hAnsi="Times New Roman" w:cs="Times New Roman"/>
+          <w:sz w:val="28"/>
+          <w:szCs w:val="28"/>
+        </w:rPr>
+        <w:t>.</w:t>
+      </w:r>
     </w:p>
     <w:p>
       <w:pPr>
@@ -538,7 +620,6 @@
           <w:sz w:val="28"/>
           <w:szCs w:val="28"/>
         </w:rPr>
-        <w:lastRenderedPageBreak/>
         <w:t>Nếu là giám đốc khi mở danh</w:t>
       </w:r>
       <w:r>
@@ -2872,7 +2953,7 @@
   <a:extraClrSchemeLst/>
   <a:extLst>
     <a:ext uri="{05A4C25C-085E-4340-85A3-A5531E510DB2}">
-      <thm15:themeFamily xmlns:thm15="http://schemas.microsoft.com/office/thememl/2012/main" xmlns="" name="Office Theme" id="{62F939B6-93AF-4DB8-9C6B-D6C7DFDC589F}" vid="{4A3C46E8-61CC-4603-A589-7422A47A8E4A}"/>
+      <thm15:themeFamily xmlns="" xmlns:thm15="http://schemas.microsoft.com/office/thememl/2012/main" name="Office Theme" id="{62F939B6-93AF-4DB8-9C6B-D6C7DFDC589F}" vid="{4A3C46E8-61CC-4603-A589-7422A47A8E4A}"/>
     </a:ext>
   </a:extLst>
 </a:theme>
@@ -2883,7 +2964,7 @@
 </file>
 
 <file path=customXml/itemProps1.xml><?xml version="1.0" encoding="utf-8"?>
-<ds:datastoreItem xmlns:ds="http://schemas.openxmlformats.org/officeDocument/2006/customXml" ds:itemID="{93A7333D-FB80-4AB6-9E16-E4CBFB942302}">
+<ds:datastoreItem xmlns:ds="http://schemas.openxmlformats.org/officeDocument/2006/customXml" ds:itemID="{5D1736DF-69FC-444C-94FA-B8FEB6DFBFD8}">
   <ds:schemaRefs>
     <ds:schemaRef ds:uri="http://schemas.openxmlformats.org/officeDocument/2006/bibliography"/>
   </ds:schemaRefs>

</xml_diff>